<commit_message>
Woriking with "Materialinformation" v2
</commit_message>
<xml_diff>
--- a/Project docs/MCCompound/Abwicklung_Laboraufträge_Eclipse.docx
+++ b/Project docs/MCCompound/Abwicklung_Laboraufträge_Eclipse.docx
@@ -6,6 +6,7 @@
       <w:pPr>
         <w:rPr>
           <w:b/>
+          <w:bCs/>
           <w:sz w:val="28"/>
           <w:szCs w:val="28"/>
         </w:rPr>
@@ -13,6 +14,7 @@
       <w:r>
         <w:rPr>
           <w:b/>
+          <w:bCs/>
           <w:sz w:val="28"/>
           <w:szCs w:val="28"/>
         </w:rPr>
@@ -35,20 +37,12 @@
         </w:numPr>
       </w:pPr>
       <w:r>
-        <w:t>Auftrag eröffnen in C</w:t>
-      </w:r>
-      <w:r>
-        <w:t>OMPOUND</w:t>
-      </w:r>
-      <w:r>
-        <w:t>(das 8. Symbol, Auftragsgeführte Prüfung)</w:t>
-      </w:r>
-      <w:r>
-        <w:t xml:space="preserve">, Maske </w:t>
+        <w:t xml:space="preserve">Auftrag eröffnen in COMPOUND(das 8. Symbol, Auftragsgeführte Prüfung), Maske </w:t>
       </w:r>
       <w:r>
         <w:rPr>
           <w:b/>
+          <w:bCs/>
         </w:rPr>
         <w:t>Kopfdaten</w:t>
       </w:r>
@@ -68,41 +62,30 @@
           <w:noProof/>
           <w:lang w:val="en-US"/>
         </w:rPr>
-        <w:drawing>
-          <wp:inline distT="0" distB="0" distL="0" distR="0">
-            <wp:extent cx="6479540" cy="4163060"/>
-            <wp:effectExtent l="0" t="0" r="0" b="8890"/>
-            <wp:docPr id="1" name="Grafik 1"/>
-            <wp:cNvGraphicFramePr>
-              <a:graphicFrameLocks xmlns:a="http://schemas.openxmlformats.org/drawingml/2006/main" noChangeAspect="1"/>
-            </wp:cNvGraphicFramePr>
-            <a:graphic xmlns:a="http://schemas.openxmlformats.org/drawingml/2006/main">
-              <a:graphicData uri="http://schemas.openxmlformats.org/drawingml/2006/picture">
-                <pic:pic xmlns:pic="http://schemas.openxmlformats.org/drawingml/2006/picture">
-                  <pic:nvPicPr>
-                    <pic:cNvPr id="1" name=""/>
-                    <pic:cNvPicPr/>
-                  </pic:nvPicPr>
-                  <pic:blipFill>
-                    <a:blip r:embed="rId7"/>
-                    <a:stretch>
-                      <a:fillRect/>
-                    </a:stretch>
-                  </pic:blipFill>
-                  <pic:spPr>
-                    <a:xfrm>
-                      <a:off x="0" y="0"/>
-                      <a:ext cx="6479540" cy="4163060"/>
-                    </a:xfrm>
-                    <a:prstGeom prst="rect">
-                      <a:avLst/>
-                    </a:prstGeom>
-                  </pic:spPr>
-                </pic:pic>
-              </a:graphicData>
-            </a:graphic>
-          </wp:inline>
-        </w:drawing>
+        <w:pict>
+          <v:shapetype id="_x0000_t75" coordsize="21600,21600" o:spt="75" o:preferrelative="t" path="m@4@5l@4@11@9@11@9@5xe" filled="f" stroked="f">
+            <v:stroke joinstyle="miter"/>
+            <v:formulas>
+              <v:f eqn="if lineDrawn pixelLineWidth 0"/>
+              <v:f eqn="sum @0 1 0"/>
+              <v:f eqn="sum 0 0 @1"/>
+              <v:f eqn="prod @2 1 2"/>
+              <v:f eqn="prod @3 21600 pixelWidth"/>
+              <v:f eqn="prod @3 21600 pixelHeight"/>
+              <v:f eqn="sum @0 0 1"/>
+              <v:f eqn="prod @6 1 2"/>
+              <v:f eqn="prod @7 21600 pixelWidth"/>
+              <v:f eqn="sum @8 21600 0"/>
+              <v:f eqn="prod @7 21600 pixelHeight"/>
+              <v:f eqn="sum @10 21600 0"/>
+            </v:formulas>
+            <v:path o:extrusionok="f" gradientshapeok="t" o:connecttype="rect"/>
+            <o:lock v:ext="edit" aspectratio="t"/>
+          </v:shapetype>
+          <v:shape id="Grafik 1" o:spid="_x0000_i1025" type="#_x0000_t75" style="width:510pt;height:327.6pt;visibility:visible">
+            <v:imagedata r:id="rId7" o:title=""/>
+          </v:shape>
+        </w:pict>
       </w:r>
     </w:p>
     <w:p>
@@ -126,20 +109,12 @@
         </w:numPr>
       </w:pPr>
       <w:r>
-        <w:t xml:space="preserve">Rezepturen </w:t>
-      </w:r>
-      <w:r>
-        <w:t xml:space="preserve">(Material) </w:t>
-      </w:r>
-      <w:r>
-        <w:t>eingeben</w:t>
-      </w:r>
-      <w:r>
-        <w:t xml:space="preserve">, Maske </w:t>
+        <w:t xml:space="preserve">Rezepturen (Material) eingeben, Maske </w:t>
       </w:r>
       <w:r>
         <w:rPr>
           <w:b/>
+          <w:bCs/>
         </w:rPr>
         <w:t>Materialinformation</w:t>
       </w:r>
@@ -150,41 +125,11 @@
           <w:noProof/>
           <w:lang w:val="en-US"/>
         </w:rPr>
-        <w:drawing>
-          <wp:inline distT="0" distB="0" distL="0" distR="0">
-            <wp:extent cx="6479540" cy="3830955"/>
-            <wp:effectExtent l="0" t="0" r="0" b="0"/>
-            <wp:docPr id="10" name="Grafik 10"/>
-            <wp:cNvGraphicFramePr>
-              <a:graphicFrameLocks xmlns:a="http://schemas.openxmlformats.org/drawingml/2006/main" noChangeAspect="1"/>
-            </wp:cNvGraphicFramePr>
-            <a:graphic xmlns:a="http://schemas.openxmlformats.org/drawingml/2006/main">
-              <a:graphicData uri="http://schemas.openxmlformats.org/drawingml/2006/picture">
-                <pic:pic xmlns:pic="http://schemas.openxmlformats.org/drawingml/2006/picture">
-                  <pic:nvPicPr>
-                    <pic:cNvPr id="1" name=""/>
-                    <pic:cNvPicPr/>
-                  </pic:nvPicPr>
-                  <pic:blipFill>
-                    <a:blip r:embed="rId8"/>
-                    <a:stretch>
-                      <a:fillRect/>
-                    </a:stretch>
-                  </pic:blipFill>
-                  <pic:spPr>
-                    <a:xfrm>
-                      <a:off x="0" y="0"/>
-                      <a:ext cx="6479540" cy="3830955"/>
-                    </a:xfrm>
-                    <a:prstGeom prst="rect">
-                      <a:avLst/>
-                    </a:prstGeom>
-                  </pic:spPr>
-                </pic:pic>
-              </a:graphicData>
-            </a:graphic>
-          </wp:inline>
-        </w:drawing>
+        <w:pict>
+          <v:shape id="Grafik 10" o:spid="_x0000_i1026" type="#_x0000_t75" style="width:510pt;height:301.8pt;visibility:visible">
+            <v:imagedata r:id="rId8" o:title=""/>
+          </v:shape>
+        </w:pict>
       </w:r>
     </w:p>
     <w:p/>
@@ -197,15 +142,12 @@
         </w:numPr>
       </w:pPr>
       <w:r>
-        <w:lastRenderedPageBreak/>
-        <w:t>Prüfungen definieren</w:t>
-      </w:r>
-      <w:r>
-        <w:t xml:space="preserve">, Maske </w:t>
+        <w:t xml:space="preserve">Prüfungen definieren, Maske </w:t>
       </w:r>
       <w:r>
         <w:rPr>
           <w:b/>
+          <w:bCs/>
         </w:rPr>
         <w:t>Prüfdefinitionen</w:t>
       </w:r>
@@ -231,52 +173,16 @@
           <w:noProof/>
           <w:lang w:val="en-US"/>
         </w:rPr>
-        <w:drawing>
-          <wp:inline distT="0" distB="0" distL="0" distR="0">
-            <wp:extent cx="6257925" cy="3699844"/>
-            <wp:effectExtent l="0" t="0" r="0" b="0"/>
-            <wp:docPr id="11" name="Grafik 11"/>
-            <wp:cNvGraphicFramePr>
-              <a:graphicFrameLocks xmlns:a="http://schemas.openxmlformats.org/drawingml/2006/main" noChangeAspect="1"/>
-            </wp:cNvGraphicFramePr>
-            <a:graphic xmlns:a="http://schemas.openxmlformats.org/drawingml/2006/main">
-              <a:graphicData uri="http://schemas.openxmlformats.org/drawingml/2006/picture">
-                <pic:pic xmlns:pic="http://schemas.openxmlformats.org/drawingml/2006/picture">
-                  <pic:nvPicPr>
-                    <pic:cNvPr id="1" name=""/>
-                    <pic:cNvPicPr/>
-                  </pic:nvPicPr>
-                  <pic:blipFill>
-                    <a:blip r:embed="rId9"/>
-                    <a:stretch>
-                      <a:fillRect/>
-                    </a:stretch>
-                  </pic:blipFill>
-                  <pic:spPr>
-                    <a:xfrm>
-                      <a:off x="0" y="0"/>
-                      <a:ext cx="6261690" cy="3702070"/>
-                    </a:xfrm>
-                    <a:prstGeom prst="rect">
-                      <a:avLst/>
-                    </a:prstGeom>
-                  </pic:spPr>
-                </pic:pic>
-              </a:graphicData>
-            </a:graphic>
-          </wp:inline>
-        </w:drawing>
-      </w:r>
-    </w:p>
-    <w:p>
-      <w:r>
-        <w:t>Jede einzelne Prüfung wird in separater Maske</w:t>
-      </w:r>
-      <w:r>
-        <w:t xml:space="preserve"> detailliert definiert</w:t>
-      </w:r>
-      <w:r>
-        <w:t>.</w:t>
+        <w:pict>
+          <v:shape id="Grafik 11" o:spid="_x0000_i1027" type="#_x0000_t75" style="width:492pt;height:291pt;visibility:visible">
+            <v:imagedata r:id="rId9" o:title=""/>
+          </v:shape>
+        </w:pict>
+      </w:r>
+    </w:p>
+    <w:p>
+      <w:r>
+        <w:t>Jede einzelne Prüfung wird in separater Maske detailliert definiert.</w:t>
       </w:r>
     </w:p>
     <w:p>
@@ -290,46 +196,15 @@
           <w:noProof/>
           <w:lang w:val="en-US"/>
         </w:rPr>
-        <w:drawing>
-          <wp:inline distT="0" distB="0" distL="0" distR="0">
-            <wp:extent cx="5695950" cy="4673599"/>
-            <wp:effectExtent l="0" t="0" r="0" b="0"/>
-            <wp:docPr id="13" name="Grafik 13"/>
-            <wp:cNvGraphicFramePr>
-              <a:graphicFrameLocks xmlns:a="http://schemas.openxmlformats.org/drawingml/2006/main" noChangeAspect="1"/>
-            </wp:cNvGraphicFramePr>
-            <a:graphic xmlns:a="http://schemas.openxmlformats.org/drawingml/2006/main">
-              <a:graphicData uri="http://schemas.openxmlformats.org/drawingml/2006/picture">
-                <pic:pic xmlns:pic="http://schemas.openxmlformats.org/drawingml/2006/picture">
-                  <pic:nvPicPr>
-                    <pic:cNvPr id="1" name=""/>
-                    <pic:cNvPicPr/>
-                  </pic:nvPicPr>
-                  <pic:blipFill>
-                    <a:blip r:embed="rId10"/>
-                    <a:stretch>
-                      <a:fillRect/>
-                    </a:stretch>
-                  </pic:blipFill>
-                  <pic:spPr>
-                    <a:xfrm>
-                      <a:off x="0" y="0"/>
-                      <a:ext cx="5737411" cy="4707619"/>
-                    </a:xfrm>
-                    <a:prstGeom prst="rect">
-                      <a:avLst/>
-                    </a:prstGeom>
-                  </pic:spPr>
-                </pic:pic>
-              </a:graphicData>
-            </a:graphic>
-          </wp:inline>
-        </w:drawing>
-      </w:r>
-    </w:p>
-    <w:p>
-      <w:r>
-        <w:lastRenderedPageBreak/>
+        <w:pict>
+          <v:shape id="Grafik 13" o:spid="_x0000_i1028" type="#_x0000_t75" style="width:444.6pt;height:364.8pt;visibility:visible">
+            <v:imagedata r:id="rId10" o:title=""/>
+          </v:shape>
+        </w:pict>
+      </w:r>
+    </w:p>
+    <w:p>
+      <w:r>
         <w:t>Beispiel: Göttfert, Code VUG01</w:t>
       </w:r>
     </w:p>
@@ -339,41 +214,11 @@
           <w:noProof/>
           <w:lang w:val="en-US"/>
         </w:rPr>
-        <w:drawing>
-          <wp:inline distT="0" distB="0" distL="0" distR="0">
-            <wp:extent cx="4980049" cy="4676775"/>
-            <wp:effectExtent l="0" t="0" r="0" b="0"/>
-            <wp:docPr id="18" name="Grafik 18"/>
-            <wp:cNvGraphicFramePr>
-              <a:graphicFrameLocks xmlns:a="http://schemas.openxmlformats.org/drawingml/2006/main" noChangeAspect="1"/>
-            </wp:cNvGraphicFramePr>
-            <a:graphic xmlns:a="http://schemas.openxmlformats.org/drawingml/2006/main">
-              <a:graphicData uri="http://schemas.openxmlformats.org/drawingml/2006/picture">
-                <pic:pic xmlns:pic="http://schemas.openxmlformats.org/drawingml/2006/picture">
-                  <pic:nvPicPr>
-                    <pic:cNvPr id="1" name=""/>
-                    <pic:cNvPicPr/>
-                  </pic:nvPicPr>
-                  <pic:blipFill>
-                    <a:blip r:embed="rId11"/>
-                    <a:stretch>
-                      <a:fillRect/>
-                    </a:stretch>
-                  </pic:blipFill>
-                  <pic:spPr>
-                    <a:xfrm>
-                      <a:off x="0" y="0"/>
-                      <a:ext cx="5032936" cy="4726441"/>
-                    </a:xfrm>
-                    <a:prstGeom prst="rect">
-                      <a:avLst/>
-                    </a:prstGeom>
-                  </pic:spPr>
-                </pic:pic>
-              </a:graphicData>
-            </a:graphic>
-          </wp:inline>
-        </w:drawing>
+        <w:pict>
+          <v:shape id="Grafik 18" o:spid="_x0000_i1029" type="#_x0000_t75" style="width:388.2pt;height:364.8pt;visibility:visible">
+            <v:imagedata r:id="rId11" o:title=""/>
+          </v:shape>
+        </w:pict>
       </w:r>
     </w:p>
     <w:p>
@@ -387,46 +232,15 @@
           <w:noProof/>
           <w:lang w:val="en-US"/>
         </w:rPr>
-        <w:drawing>
-          <wp:inline distT="0" distB="0" distL="0" distR="0">
-            <wp:extent cx="5134641" cy="4352925"/>
-            <wp:effectExtent l="0" t="0" r="8890" b="0"/>
-            <wp:docPr id="17" name="Grafik 17"/>
-            <wp:cNvGraphicFramePr>
-              <a:graphicFrameLocks xmlns:a="http://schemas.openxmlformats.org/drawingml/2006/main" noChangeAspect="1"/>
-            </wp:cNvGraphicFramePr>
-            <a:graphic xmlns:a="http://schemas.openxmlformats.org/drawingml/2006/main">
-              <a:graphicData uri="http://schemas.openxmlformats.org/drawingml/2006/picture">
-                <pic:pic xmlns:pic="http://schemas.openxmlformats.org/drawingml/2006/picture">
-                  <pic:nvPicPr>
-                    <pic:cNvPr id="1" name=""/>
-                    <pic:cNvPicPr/>
-                  </pic:nvPicPr>
-                  <pic:blipFill>
-                    <a:blip r:embed="rId12"/>
-                    <a:stretch>
-                      <a:fillRect/>
-                    </a:stretch>
-                  </pic:blipFill>
-                  <pic:spPr>
-                    <a:xfrm>
-                      <a:off x="0" y="0"/>
-                      <a:ext cx="5162630" cy="4376653"/>
-                    </a:xfrm>
-                    <a:prstGeom prst="rect">
-                      <a:avLst/>
-                    </a:prstGeom>
-                  </pic:spPr>
-                </pic:pic>
-              </a:graphicData>
-            </a:graphic>
-          </wp:inline>
-        </w:drawing>
-      </w:r>
-    </w:p>
-    <w:p>
-      <w:r>
-        <w:lastRenderedPageBreak/>
+        <w:pict>
+          <v:shape id="Grafik 17" o:spid="_x0000_i1030" type="#_x0000_t75" style="width:402.6pt;height:341.4pt;visibility:visible">
+            <v:imagedata r:id="rId12" o:title=""/>
+          </v:shape>
+        </w:pict>
+      </w:r>
+    </w:p>
+    <w:p>
+      <w:r>
         <w:t>Beispiel: DVR-Prüfung (Compressionset), Code DVR02</w:t>
       </w:r>
     </w:p>
@@ -436,41 +250,11 @@
           <w:noProof/>
           <w:lang w:val="en-US"/>
         </w:rPr>
-        <w:drawing>
-          <wp:inline distT="0" distB="0" distL="0" distR="0">
-            <wp:extent cx="5101759" cy="4791075"/>
-            <wp:effectExtent l="0" t="0" r="3810" b="0"/>
-            <wp:docPr id="19" name="Grafik 19"/>
-            <wp:cNvGraphicFramePr>
-              <a:graphicFrameLocks xmlns:a="http://schemas.openxmlformats.org/drawingml/2006/main" noChangeAspect="1"/>
-            </wp:cNvGraphicFramePr>
-            <a:graphic xmlns:a="http://schemas.openxmlformats.org/drawingml/2006/main">
-              <a:graphicData uri="http://schemas.openxmlformats.org/drawingml/2006/picture">
-                <pic:pic xmlns:pic="http://schemas.openxmlformats.org/drawingml/2006/picture">
-                  <pic:nvPicPr>
-                    <pic:cNvPr id="1" name=""/>
-                    <pic:cNvPicPr/>
-                  </pic:nvPicPr>
-                  <pic:blipFill>
-                    <a:blip r:embed="rId13"/>
-                    <a:stretch>
-                      <a:fillRect/>
-                    </a:stretch>
-                  </pic:blipFill>
-                  <pic:spPr>
-                    <a:xfrm>
-                      <a:off x="0" y="0"/>
-                      <a:ext cx="5106139" cy="4795188"/>
-                    </a:xfrm>
-                    <a:prstGeom prst="rect">
-                      <a:avLst/>
-                    </a:prstGeom>
-                  </pic:spPr>
-                </pic:pic>
-              </a:graphicData>
-            </a:graphic>
-          </wp:inline>
-        </w:drawing>
+        <w:pict>
+          <v:shape id="Grafik 19" o:spid="_x0000_i1031" type="#_x0000_t75" style="width:397.8pt;height:373.8pt;visibility:visible">
+            <v:imagedata r:id="rId13" o:title=""/>
+          </v:shape>
+        </w:pict>
       </w:r>
     </w:p>
     <w:p>
@@ -484,41 +268,11 @@
           <w:noProof/>
           <w:lang w:val="en-US"/>
         </w:rPr>
-        <w:drawing>
-          <wp:inline distT="0" distB="0" distL="0" distR="0">
-            <wp:extent cx="5124450" cy="4262163"/>
-            <wp:effectExtent l="0" t="0" r="0" b="5080"/>
-            <wp:docPr id="20" name="Grafik 20"/>
-            <wp:cNvGraphicFramePr>
-              <a:graphicFrameLocks xmlns:a="http://schemas.openxmlformats.org/drawingml/2006/main" noChangeAspect="1"/>
-            </wp:cNvGraphicFramePr>
-            <a:graphic xmlns:a="http://schemas.openxmlformats.org/drawingml/2006/main">
-              <a:graphicData uri="http://schemas.openxmlformats.org/drawingml/2006/picture">
-                <pic:pic xmlns:pic="http://schemas.openxmlformats.org/drawingml/2006/picture">
-                  <pic:nvPicPr>
-                    <pic:cNvPr id="1" name=""/>
-                    <pic:cNvPicPr/>
-                  </pic:nvPicPr>
-                  <pic:blipFill>
-                    <a:blip r:embed="rId14"/>
-                    <a:stretch>
-                      <a:fillRect/>
-                    </a:stretch>
-                  </pic:blipFill>
-                  <pic:spPr>
-                    <a:xfrm>
-                      <a:off x="0" y="0"/>
-                      <a:ext cx="5132301" cy="4268693"/>
-                    </a:xfrm>
-                    <a:prstGeom prst="rect">
-                      <a:avLst/>
-                    </a:prstGeom>
-                  </pic:spPr>
-                </pic:pic>
-              </a:graphicData>
-            </a:graphic>
-          </wp:inline>
-        </w:drawing>
+        <w:pict>
+          <v:shape id="Grafik 20" o:spid="_x0000_i1032" type="#_x0000_t75" style="width:402.6pt;height:334.8pt;visibility:visible">
+            <v:imagedata r:id="rId14" o:title=""/>
+          </v:shape>
+        </w:pict>
       </w:r>
     </w:p>
     <w:p>
@@ -530,15 +284,12 @@
         </w:numPr>
       </w:pPr>
       <w:r>
-        <w:lastRenderedPageBreak/>
-        <w:t>Notizen eingeben</w:t>
-      </w:r>
-      <w:r>
-        <w:t xml:space="preserve">, Maske </w:t>
+        <w:t xml:space="preserve">Notizen eingeben, Maske </w:t>
       </w:r>
       <w:r>
         <w:rPr>
           <w:b/>
+          <w:bCs/>
         </w:rPr>
         <w:t>Notizen</w:t>
       </w:r>
@@ -549,41 +300,11 @@
           <w:noProof/>
           <w:lang w:val="en-US"/>
         </w:rPr>
-        <w:drawing>
-          <wp:inline distT="0" distB="0" distL="0" distR="0">
-            <wp:extent cx="6570980" cy="3884930"/>
-            <wp:effectExtent l="0" t="0" r="1270" b="1270"/>
-            <wp:docPr id="14" name="Grafik 14"/>
-            <wp:cNvGraphicFramePr>
-              <a:graphicFrameLocks xmlns:a="http://schemas.openxmlformats.org/drawingml/2006/main" noChangeAspect="1"/>
-            </wp:cNvGraphicFramePr>
-            <a:graphic xmlns:a="http://schemas.openxmlformats.org/drawingml/2006/main">
-              <a:graphicData uri="http://schemas.openxmlformats.org/drawingml/2006/picture">
-                <pic:pic xmlns:pic="http://schemas.openxmlformats.org/drawingml/2006/picture">
-                  <pic:nvPicPr>
-                    <pic:cNvPr id="1" name=""/>
-                    <pic:cNvPicPr/>
-                  </pic:nvPicPr>
-                  <pic:blipFill>
-                    <a:blip r:embed="rId15"/>
-                    <a:stretch>
-                      <a:fillRect/>
-                    </a:stretch>
-                  </pic:blipFill>
-                  <pic:spPr>
-                    <a:xfrm>
-                      <a:off x="0" y="0"/>
-                      <a:ext cx="6570980" cy="3884930"/>
-                    </a:xfrm>
-                    <a:prstGeom prst="rect">
-                      <a:avLst/>
-                    </a:prstGeom>
-                  </pic:spPr>
-                </pic:pic>
-              </a:graphicData>
-            </a:graphic>
-          </wp:inline>
-        </w:drawing>
+        <w:pict>
+          <v:shape id="Grafik 14" o:spid="_x0000_i1033" type="#_x0000_t75" style="width:516pt;height:304.8pt;visibility:visible">
+            <v:imagedata r:id="rId15" o:title=""/>
+          </v:shape>
+        </w:pict>
       </w:r>
     </w:p>
     <w:p/>
@@ -601,6 +322,7 @@
       <w:r>
         <w:rPr>
           <w:b/>
+          <w:bCs/>
         </w:rPr>
         <w:t>Übersicht</w:t>
       </w:r>
@@ -611,41 +333,11 @@
           <w:noProof/>
           <w:lang w:val="en-US"/>
         </w:rPr>
-        <w:drawing>
-          <wp:inline distT="0" distB="0" distL="0" distR="0">
-            <wp:extent cx="6343650" cy="3750527"/>
-            <wp:effectExtent l="0" t="0" r="0" b="2540"/>
-            <wp:docPr id="15" name="Grafik 15"/>
-            <wp:cNvGraphicFramePr>
-              <a:graphicFrameLocks xmlns:a="http://schemas.openxmlformats.org/drawingml/2006/main" noChangeAspect="1"/>
-            </wp:cNvGraphicFramePr>
-            <a:graphic xmlns:a="http://schemas.openxmlformats.org/drawingml/2006/main">
-              <a:graphicData uri="http://schemas.openxmlformats.org/drawingml/2006/picture">
-                <pic:pic xmlns:pic="http://schemas.openxmlformats.org/drawingml/2006/picture">
-                  <pic:nvPicPr>
-                    <pic:cNvPr id="1" name=""/>
-                    <pic:cNvPicPr/>
-                  </pic:nvPicPr>
-                  <pic:blipFill>
-                    <a:blip r:embed="rId16"/>
-                    <a:stretch>
-                      <a:fillRect/>
-                    </a:stretch>
-                  </pic:blipFill>
-                  <pic:spPr>
-                    <a:xfrm>
-                      <a:off x="0" y="0"/>
-                      <a:ext cx="6348300" cy="3753276"/>
-                    </a:xfrm>
-                    <a:prstGeom prst="rect">
-                      <a:avLst/>
-                    </a:prstGeom>
-                  </pic:spPr>
-                </pic:pic>
-              </a:graphicData>
-            </a:graphic>
-          </wp:inline>
-        </w:drawing>
+        <w:pict>
+          <v:shape id="Grafik 15" o:spid="_x0000_i1034" type="#_x0000_t75" style="width:498pt;height:294.6pt;visibility:visible">
+            <v:imagedata r:id="rId16" o:title=""/>
+          </v:shape>
+        </w:pict>
       </w:r>
     </w:p>
     <w:p/>
@@ -661,18 +353,12 @@
         </w:numPr>
       </w:pPr>
       <w:r>
-        <w:lastRenderedPageBreak/>
-        <w:t>Daten</w:t>
-      </w:r>
-      <w:r>
-        <w:t xml:space="preserve"> eingeben</w:t>
-      </w:r>
-      <w:r>
-        <w:t xml:space="preserve">, Maske </w:t>
+        <w:t xml:space="preserve">Daten eingeben, Maske </w:t>
       </w:r>
       <w:r>
         <w:rPr>
           <w:b/>
+          <w:bCs/>
         </w:rPr>
         <w:t>Status</w:t>
       </w:r>
@@ -683,55 +369,16 @@
           <w:noProof/>
           <w:lang w:val="en-US"/>
         </w:rPr>
-        <w:drawing>
-          <wp:inline distT="0" distB="0" distL="0" distR="0">
-            <wp:extent cx="6315075" cy="4184012"/>
-            <wp:effectExtent l="0" t="0" r="0" b="7620"/>
-            <wp:docPr id="16" name="Grafik 16"/>
-            <wp:cNvGraphicFramePr>
-              <a:graphicFrameLocks xmlns:a="http://schemas.openxmlformats.org/drawingml/2006/main" noChangeAspect="1"/>
-            </wp:cNvGraphicFramePr>
-            <a:graphic xmlns:a="http://schemas.openxmlformats.org/drawingml/2006/main">
-              <a:graphicData uri="http://schemas.openxmlformats.org/drawingml/2006/picture">
-                <pic:pic xmlns:pic="http://schemas.openxmlformats.org/drawingml/2006/picture">
-                  <pic:nvPicPr>
-                    <pic:cNvPr id="1" name=""/>
-                    <pic:cNvPicPr/>
-                  </pic:nvPicPr>
-                  <pic:blipFill>
-                    <a:blip r:embed="rId17"/>
-                    <a:stretch>
-                      <a:fillRect/>
-                    </a:stretch>
-                  </pic:blipFill>
-                  <pic:spPr>
-                    <a:xfrm>
-                      <a:off x="0" y="0"/>
-                      <a:ext cx="6322973" cy="4189245"/>
-                    </a:xfrm>
-                    <a:prstGeom prst="rect">
-                      <a:avLst/>
-                    </a:prstGeom>
-                  </pic:spPr>
-                </pic:pic>
-              </a:graphicData>
-            </a:graphic>
-          </wp:inline>
-        </w:drawing>
-      </w:r>
-    </w:p>
-    <w:p>
-      <w:r>
-        <w:t>Datum für das Mischen (hier V</w:t>
-      </w:r>
-      <w:r>
-        <w:t>ERARBEITUNG</w:t>
-      </w:r>
-      <w:r>
-        <w:t>)</w:t>
-      </w:r>
-      <w:r>
-        <w:t xml:space="preserve"> und für die Prüfungen (hier PRÜFT) eingeben.</w:t>
+        <w:pict>
+          <v:shape id="Grafik 16" o:spid="_x0000_i1035" type="#_x0000_t75" style="width:492pt;height:325.8pt;visibility:visible">
+            <v:imagedata r:id="rId17" o:title=""/>
+          </v:shape>
+        </w:pict>
+      </w:r>
+    </w:p>
+    <w:p>
+      <w:r>
+        <w:t>Datum für das Mischen (hier VERARBEITUNG) und für die Prüfungen (hier PRÜFT) eingeben.</w:t>
       </w:r>
     </w:p>
     <w:p>
@@ -769,20 +416,19 @@
         </w:numPr>
       </w:pPr>
       <w:r>
-        <w:t>Prüfungen d</w:t>
-      </w:r>
-      <w:r>
-        <w:t>urchführen in DAISY,Symbol</w:t>
+        <w:t>Prüfungen durchführen in DAISY,Symbol</w:t>
       </w:r>
       <w:r>
         <w:rPr>
           <w:b/>
+          <w:bCs/>
         </w:rPr>
         <w:t>Auftragsgeführte Prüfung</w:t>
       </w:r>
       <w:r>
         <w:rPr>
           <w:b/>
+          <w:bCs/>
         </w:rPr>
         <w:t xml:space="preserve"> (</w:t>
       </w:r>
@@ -800,6 +446,7 @@
       <w:r>
         <w:rPr>
           <w:b/>
+          <w:bCs/>
           <w:color w:val="00B050"/>
           <w:sz w:val="40"/>
           <w:szCs w:val="40"/>
@@ -812,6 +459,7 @@
       <w:r>
         <w:rPr>
           <w:b/>
+          <w:bCs/>
           <w:color w:val="FF0000"/>
           <w:sz w:val="40"/>
           <w:szCs w:val="40"/>
@@ -828,60 +476,18 @@
           <w:noProof/>
           <w:lang w:val="en-US"/>
         </w:rPr>
-        <w:drawing>
-          <wp:inline distT="0" distB="0" distL="0" distR="0">
-            <wp:extent cx="6570980" cy="7548245"/>
-            <wp:effectExtent l="0" t="0" r="1270" b="0"/>
-            <wp:docPr id="24" name="Grafik 24"/>
-            <wp:cNvGraphicFramePr>
-              <a:graphicFrameLocks xmlns:a="http://schemas.openxmlformats.org/drawingml/2006/main" noChangeAspect="1"/>
-            </wp:cNvGraphicFramePr>
-            <a:graphic xmlns:a="http://schemas.openxmlformats.org/drawingml/2006/main">
-              <a:graphicData uri="http://schemas.openxmlformats.org/drawingml/2006/picture">
-                <pic:pic xmlns:pic="http://schemas.openxmlformats.org/drawingml/2006/picture">
-                  <pic:nvPicPr>
-                    <pic:cNvPr id="1" name=""/>
-                    <pic:cNvPicPr/>
-                  </pic:nvPicPr>
-                  <pic:blipFill>
-                    <a:blip r:embed="rId18"/>
-                    <a:stretch>
-                      <a:fillRect/>
-                    </a:stretch>
-                  </pic:blipFill>
-                  <pic:spPr>
-                    <a:xfrm>
-                      <a:off x="0" y="0"/>
-                      <a:ext cx="6570980" cy="7548245"/>
-                    </a:xfrm>
-                    <a:prstGeom prst="rect">
-                      <a:avLst/>
-                    </a:prstGeom>
-                  </pic:spPr>
-                </pic:pic>
-              </a:graphicData>
-            </a:graphic>
-          </wp:inline>
-        </w:drawing>
+        <w:pict>
+          <v:shape id="Grafik 24" o:spid="_x0000_i1036" type="#_x0000_t75" style="width:516pt;height:592.8pt;visibility:visible">
+            <v:imagedata r:id="rId18" o:title=""/>
+          </v:shape>
+        </w:pict>
       </w:r>
       <w:bookmarkStart w:id="0" w:name="_GoBack"/>
       <w:bookmarkEnd w:id="0"/>
     </w:p>
     <w:p>
       <w:r>
-        <w:t xml:space="preserve">Nachdem die Prüfung durchgeführt ist, wird der Status rechts auf «Geprüft» gestellt, und wenn alle Prüfungen in dieser Maske </w:t>
-      </w:r>
-      <w:r>
-        <w:t>durchgeführt</w:t>
-      </w:r>
-      <w:r>
-        <w:t xml:space="preserve"> sind</w:t>
-      </w:r>
-      <w:r>
-        <w:t xml:space="preserve">, wird die entsprechende Prüfung links </w:t>
-      </w:r>
-      <w:r>
-        <w:t>mit dem grünen Haken markiert.</w:t>
+        <w:t>Nachdem die Prüfung durchgeführt ist, wird der Status rechts auf «Geprüft» gestellt, und wenn alle Prüfungen in dieser Maske durchgeführt sind, wird die entsprechende Prüfung links mit dem grünen Haken markiert.</w:t>
       </w:r>
     </w:p>
     <w:p>
@@ -898,23 +504,19 @@
       <w:pPr>
         <w:rPr>
           <w:b/>
+          <w:bCs/>
           <w:i/>
+          <w:iCs/>
         </w:rPr>
       </w:pPr>
       <w:r>
         <w:rPr>
           <w:b/>
+          <w:bCs/>
           <w:i/>
-        </w:rPr>
-        <w:lastRenderedPageBreak/>
-        <w:t>In COMPOUND wird dann der Status auf «Fertig» gestellt und in diesem Moment ist der Auftrag abgeschlossen</w:t>
-      </w:r>
-      <w:r>
-        <w:rPr>
-          <w:b/>
-          <w:i/>
-        </w:rPr>
-        <w:t>.</w:t>
+          <w:iCs/>
+        </w:rPr>
+        <w:t>In COMPOUND wird dann der Status auf «Fertig» gestellt und in diesem Moment ist der Auftrag abgeschlossen.</w:t>
       </w:r>
     </w:p>
     <w:p>
@@ -925,13 +527,7 @@
     <w:p/>
     <w:p>
       <w:r>
-        <w:t xml:space="preserve">In COMPOUND </w:t>
-      </w:r>
-      <w:r>
-        <w:t>kann schliesslich ein Bericht in Excel erstellt und bearbeitet werden</w:t>
-      </w:r>
-      <w:r>
-        <w:t xml:space="preserve"> (Symbol </w:t>
+        <w:t xml:space="preserve">In COMPOUND kann schliesslich ein Bericht in Excel erstellt und bearbeitet werden (Symbol </w:t>
       </w:r>
       <w:r>
         <w:rPr>
@@ -942,10 +538,7 @@
         <w:t>x</w:t>
       </w:r>
       <w:r>
-        <w:t xml:space="preserve"> rechts)</w:t>
-      </w:r>
-      <w:r>
-        <w:t>.</w:t>
+        <w:t xml:space="preserve"> rechts).</w:t>
       </w:r>
     </w:p>
     <w:p>
@@ -954,41 +547,11 @@
           <w:noProof/>
           <w:lang w:val="en-US"/>
         </w:rPr>
-        <w:drawing>
-          <wp:inline distT="0" distB="0" distL="0" distR="0">
-            <wp:extent cx="6570980" cy="4353560"/>
-            <wp:effectExtent l="0" t="0" r="1270" b="8890"/>
-            <wp:docPr id="21" name="Grafik 21"/>
-            <wp:cNvGraphicFramePr>
-              <a:graphicFrameLocks xmlns:a="http://schemas.openxmlformats.org/drawingml/2006/main" noChangeAspect="1"/>
-            </wp:cNvGraphicFramePr>
-            <a:graphic xmlns:a="http://schemas.openxmlformats.org/drawingml/2006/main">
-              <a:graphicData uri="http://schemas.openxmlformats.org/drawingml/2006/picture">
-                <pic:pic xmlns:pic="http://schemas.openxmlformats.org/drawingml/2006/picture">
-                  <pic:nvPicPr>
-                    <pic:cNvPr id="1" name=""/>
-                    <pic:cNvPicPr/>
-                  </pic:nvPicPr>
-                  <pic:blipFill>
-                    <a:blip r:embed="rId19"/>
-                    <a:stretch>
-                      <a:fillRect/>
-                    </a:stretch>
-                  </pic:blipFill>
-                  <pic:spPr>
-                    <a:xfrm>
-                      <a:off x="0" y="0"/>
-                      <a:ext cx="6570980" cy="4353560"/>
-                    </a:xfrm>
-                    <a:prstGeom prst="rect">
-                      <a:avLst/>
-                    </a:prstGeom>
-                  </pic:spPr>
-                </pic:pic>
-              </a:graphicData>
-            </a:graphic>
-          </wp:inline>
-        </w:drawing>
+        <w:pict>
+          <v:shape id="Grafik 21" o:spid="_x0000_i1037" type="#_x0000_t75" style="width:516pt;height:342pt;visibility:visible">
+            <v:imagedata r:id="rId19" o:title=""/>
+          </v:shape>
+        </w:pict>
       </w:r>
     </w:p>
     <w:p/>
@@ -999,19 +562,7 @@
     </w:p>
     <w:p>
       <w:r>
-        <w:t>A</w:t>
-      </w:r>
-      <w:r>
-        <w:t>u</w:t>
-      </w:r>
-      <w:r>
-        <w:t>s</w:t>
-      </w:r>
-      <w:r>
-        <w:t xml:space="preserve">serdem können alle </w:t>
-      </w:r>
-      <w:r>
-        <w:t>Prüfungensowohl in COMPOUND als auch in DAISY angesehen werden.</w:t>
+        <w:t>Ausserdem können alle Prüfungensowohl in COMPOUND als auch in DAISY angesehen werden.</w:t>
       </w:r>
     </w:p>
     <w:p/>
@@ -1028,7 +579,7 @@
 
 <file path=word/endnotes.xml><?xml version="1.0" encoding="utf-8"?>
 <w:endnotes xmlns:ve="http://schemas.openxmlformats.org/markup-compatibility/2006" xmlns:o="urn:schemas-microsoft-com:office:office" xmlns:r="http://schemas.openxmlformats.org/officeDocument/2006/relationships" xmlns:m="http://schemas.openxmlformats.org/officeDocument/2006/math" xmlns:v="urn:schemas-microsoft-com:vml" xmlns:wp="http://schemas.openxmlformats.org/drawingml/2006/wordprocessingDrawing" xmlns:w10="urn:schemas-microsoft-com:office:word" xmlns:w="http://schemas.openxmlformats.org/wordprocessingml/2006/main" xmlns:wne="http://schemas.microsoft.com/office/word/2006/wordml">
-  <w:endnote w:type="separator" w:id="0">
+  <w:endnote w:type="separator" w:id="-1">
     <w:p>
       <w:pPr>
         <w:spacing w:after="0" w:line="240" w:lineRule="auto"/>
@@ -1038,7 +589,7 @@
       </w:r>
     </w:p>
   </w:endnote>
-  <w:endnote w:type="continuationSeparator" w:id="1">
+  <w:endnote w:type="continuationSeparator" w:id="0">
     <w:p>
       <w:pPr>
         <w:spacing w:after="0" w:line="240" w:lineRule="auto"/>
@@ -1053,42 +604,21 @@
 
 <file path=word/footer1.xml><?xml version="1.0" encoding="utf-8"?>
 <w:ftr xmlns:ve="http://schemas.openxmlformats.org/markup-compatibility/2006" xmlns:o="urn:schemas-microsoft-com:office:office" xmlns:r="http://schemas.openxmlformats.org/officeDocument/2006/relationships" xmlns:m="http://schemas.openxmlformats.org/officeDocument/2006/math" xmlns:v="urn:schemas-microsoft-com:vml" xmlns:wp="http://schemas.openxmlformats.org/drawingml/2006/wordprocessingDrawing" xmlns:w10="urn:schemas-microsoft-com:office:word" xmlns:w="http://schemas.openxmlformats.org/wordprocessingml/2006/main" xmlns:wne="http://schemas.microsoft.com/office/word/2006/wordml">
-  <w:sdt>
-    <w:sdtPr>
-      <w:id w:val="1789847391"/>
-      <w:docPartObj>
-        <w:docPartGallery w:val="Page Numbers (Bottom of Page)"/>
-        <w:docPartUnique/>
-      </w:docPartObj>
-    </w:sdtPr>
-    <w:sdtContent>
-      <w:p>
-        <w:pPr>
-          <w:pStyle w:val="Footer"/>
-          <w:jc w:val="center"/>
-        </w:pPr>
-        <w:r>
-          <w:fldChar w:fldCharType="begin"/>
-        </w:r>
-        <w:r>
-          <w:instrText>PAGE   \* MERGEFORMAT</w:instrText>
-        </w:r>
-        <w:r>
-          <w:fldChar w:fldCharType="separate"/>
-        </w:r>
-        <w:r>
-          <w:rPr>
-            <w:noProof/>
-            <w:lang w:val="de-DE"/>
-          </w:rPr>
-          <w:t>3</w:t>
-        </w:r>
-        <w:r>
-          <w:fldChar w:fldCharType="end"/>
-        </w:r>
-      </w:p>
-    </w:sdtContent>
-  </w:sdt>
+  <w:p>
+    <w:pPr>
+      <w:pStyle w:val="Footer"/>
+      <w:jc w:val="center"/>
+    </w:pPr>
+    <w:fldSimple w:instr="PAGE   \* MERGEFORMAT">
+      <w:r>
+        <w:rPr>
+          <w:noProof/>
+          <w:lang w:val="de-DE"/>
+        </w:rPr>
+        <w:t>1</w:t>
+      </w:r>
+    </w:fldSimple>
+  </w:p>
   <w:p>
     <w:pPr>
       <w:pStyle w:val="Footer"/>
@@ -1099,7 +629,7 @@
 
 <file path=word/footnotes.xml><?xml version="1.0" encoding="utf-8"?>
 <w:footnotes xmlns:ve="http://schemas.openxmlformats.org/markup-compatibility/2006" xmlns:o="urn:schemas-microsoft-com:office:office" xmlns:r="http://schemas.openxmlformats.org/officeDocument/2006/relationships" xmlns:m="http://schemas.openxmlformats.org/officeDocument/2006/math" xmlns:v="urn:schemas-microsoft-com:vml" xmlns:wp="http://schemas.openxmlformats.org/drawingml/2006/wordprocessingDrawing" xmlns:w10="urn:schemas-microsoft-com:office:word" xmlns:w="http://schemas.openxmlformats.org/wordprocessingml/2006/main" xmlns:wne="http://schemas.microsoft.com/office/word/2006/wordml">
-  <w:footnote w:type="separator" w:id="0">
+  <w:footnote w:type="separator" w:id="-1">
     <w:p>
       <w:pPr>
         <w:spacing w:after="0" w:line="240" w:lineRule="auto"/>
@@ -1109,7 +639,7 @@
       </w:r>
     </w:p>
   </w:footnote>
-  <w:footnote w:type="continuationSeparator" w:id="1">
+  <w:footnote w:type="continuationSeparator" w:id="0">
     <w:p>
       <w:pPr>
         <w:spacing w:after="0" w:line="240" w:lineRule="auto"/>
@@ -1140,7 +670,7 @@
         <w:rFonts w:hint="default"/>
       </w:rPr>
     </w:lvl>
-    <w:lvl w:ilvl="1" w:tplc="08070019" w:tentative="1">
+    <w:lvl w:ilvl="1" w:tplc="08070019">
       <w:start w:val="1"/>
       <w:numFmt w:val="lowerLetter"/>
       <w:lvlText w:val="%2."/>
@@ -1149,7 +679,7 @@
         <w:ind w:left="1440" w:hanging="360"/>
       </w:pPr>
     </w:lvl>
-    <w:lvl w:ilvl="2" w:tplc="0807001B" w:tentative="1">
+    <w:lvl w:ilvl="2" w:tplc="0807001B">
       <w:start w:val="1"/>
       <w:numFmt w:val="lowerRoman"/>
       <w:lvlText w:val="%3."/>
@@ -1158,7 +688,7 @@
         <w:ind w:left="2160" w:hanging="180"/>
       </w:pPr>
     </w:lvl>
-    <w:lvl w:ilvl="3" w:tplc="0807000F" w:tentative="1">
+    <w:lvl w:ilvl="3" w:tplc="0807000F">
       <w:start w:val="1"/>
       <w:numFmt w:val="decimal"/>
       <w:lvlText w:val="%4."/>
@@ -1167,7 +697,7 @@
         <w:ind w:left="2880" w:hanging="360"/>
       </w:pPr>
     </w:lvl>
-    <w:lvl w:ilvl="4" w:tplc="08070019" w:tentative="1">
+    <w:lvl w:ilvl="4" w:tplc="08070019">
       <w:start w:val="1"/>
       <w:numFmt w:val="lowerLetter"/>
       <w:lvlText w:val="%5."/>
@@ -1176,7 +706,7 @@
         <w:ind w:left="3600" w:hanging="360"/>
       </w:pPr>
     </w:lvl>
-    <w:lvl w:ilvl="5" w:tplc="0807001B" w:tentative="1">
+    <w:lvl w:ilvl="5" w:tplc="0807001B">
       <w:start w:val="1"/>
       <w:numFmt w:val="lowerRoman"/>
       <w:lvlText w:val="%6."/>
@@ -1185,7 +715,7 @@
         <w:ind w:left="4320" w:hanging="180"/>
       </w:pPr>
     </w:lvl>
-    <w:lvl w:ilvl="6" w:tplc="0807000F" w:tentative="1">
+    <w:lvl w:ilvl="6" w:tplc="0807000F">
       <w:start w:val="1"/>
       <w:numFmt w:val="decimal"/>
       <w:lvlText w:val="%7."/>
@@ -1194,7 +724,7 @@
         <w:ind w:left="5040" w:hanging="360"/>
       </w:pPr>
     </w:lvl>
-    <w:lvl w:ilvl="7" w:tplc="08070019" w:tentative="1">
+    <w:lvl w:ilvl="7" w:tplc="08070019">
       <w:start w:val="1"/>
       <w:numFmt w:val="lowerLetter"/>
       <w:lvlText w:val="%8."/>
@@ -1203,7 +733,7 @@
         <w:ind w:left="5760" w:hanging="360"/>
       </w:pPr>
     </w:lvl>
-    <w:lvl w:ilvl="8" w:tplc="0807001B" w:tentative="1">
+    <w:lvl w:ilvl="8" w:tplc="0807001B">
       <w:start w:val="1"/>
       <w:numFmt w:val="lowerRoman"/>
       <w:lvlText w:val="%9."/>
@@ -1229,7 +759,7 @@
         <w:rFonts w:hint="default"/>
       </w:rPr>
     </w:lvl>
-    <w:lvl w:ilvl="1" w:tplc="08070019" w:tentative="1">
+    <w:lvl w:ilvl="1" w:tplc="08070019">
       <w:start w:val="1"/>
       <w:numFmt w:val="lowerLetter"/>
       <w:lvlText w:val="%2."/>
@@ -1238,7 +768,7 @@
         <w:ind w:left="1440" w:hanging="360"/>
       </w:pPr>
     </w:lvl>
-    <w:lvl w:ilvl="2" w:tplc="0807001B" w:tentative="1">
+    <w:lvl w:ilvl="2" w:tplc="0807001B">
       <w:start w:val="1"/>
       <w:numFmt w:val="lowerRoman"/>
       <w:lvlText w:val="%3."/>
@@ -1247,7 +777,7 @@
         <w:ind w:left="2160" w:hanging="180"/>
       </w:pPr>
     </w:lvl>
-    <w:lvl w:ilvl="3" w:tplc="0807000F" w:tentative="1">
+    <w:lvl w:ilvl="3" w:tplc="0807000F">
       <w:start w:val="1"/>
       <w:numFmt w:val="decimal"/>
       <w:lvlText w:val="%4."/>
@@ -1256,7 +786,7 @@
         <w:ind w:left="2880" w:hanging="360"/>
       </w:pPr>
     </w:lvl>
-    <w:lvl w:ilvl="4" w:tplc="08070019" w:tentative="1">
+    <w:lvl w:ilvl="4" w:tplc="08070019">
       <w:start w:val="1"/>
       <w:numFmt w:val="lowerLetter"/>
       <w:lvlText w:val="%5."/>
@@ -1265,7 +795,7 @@
         <w:ind w:left="3600" w:hanging="360"/>
       </w:pPr>
     </w:lvl>
-    <w:lvl w:ilvl="5" w:tplc="0807001B" w:tentative="1">
+    <w:lvl w:ilvl="5" w:tplc="0807001B">
       <w:start w:val="1"/>
       <w:numFmt w:val="lowerRoman"/>
       <w:lvlText w:val="%6."/>
@@ -1274,7 +804,7 @@
         <w:ind w:left="4320" w:hanging="180"/>
       </w:pPr>
     </w:lvl>
-    <w:lvl w:ilvl="6" w:tplc="0807000F" w:tentative="1">
+    <w:lvl w:ilvl="6" w:tplc="0807000F">
       <w:start w:val="1"/>
       <w:numFmt w:val="decimal"/>
       <w:lvlText w:val="%7."/>
@@ -1283,7 +813,7 @@
         <w:ind w:left="5040" w:hanging="360"/>
       </w:pPr>
     </w:lvl>
-    <w:lvl w:ilvl="7" w:tplc="08070019" w:tentative="1">
+    <w:lvl w:ilvl="7" w:tplc="08070019">
       <w:start w:val="1"/>
       <w:numFmt w:val="lowerLetter"/>
       <w:lvlText w:val="%8."/>
@@ -1292,7 +822,7 @@
         <w:ind w:left="5760" w:hanging="360"/>
       </w:pPr>
     </w:lvl>
-    <w:lvl w:ilvl="8" w:tplc="0807001B" w:tentative="1">
+    <w:lvl w:ilvl="8" w:tplc="0807001B">
       <w:start w:val="1"/>
       <w:numFmt w:val="lowerRoman"/>
       <w:lvlText w:val="%9."/>
@@ -1318,7 +848,7 @@
         <w:rFonts w:hint="default"/>
       </w:rPr>
     </w:lvl>
-    <w:lvl w:ilvl="1" w:tplc="08070019" w:tentative="1">
+    <w:lvl w:ilvl="1" w:tplc="08070019">
       <w:start w:val="1"/>
       <w:numFmt w:val="lowerLetter"/>
       <w:lvlText w:val="%2."/>
@@ -1327,7 +857,7 @@
         <w:ind w:left="1440" w:hanging="360"/>
       </w:pPr>
     </w:lvl>
-    <w:lvl w:ilvl="2" w:tplc="0807001B" w:tentative="1">
+    <w:lvl w:ilvl="2" w:tplc="0807001B">
       <w:start w:val="1"/>
       <w:numFmt w:val="lowerRoman"/>
       <w:lvlText w:val="%3."/>
@@ -1336,7 +866,7 @@
         <w:ind w:left="2160" w:hanging="180"/>
       </w:pPr>
     </w:lvl>
-    <w:lvl w:ilvl="3" w:tplc="0807000F" w:tentative="1">
+    <w:lvl w:ilvl="3" w:tplc="0807000F">
       <w:start w:val="1"/>
       <w:numFmt w:val="decimal"/>
       <w:lvlText w:val="%4."/>
@@ -1345,7 +875,7 @@
         <w:ind w:left="2880" w:hanging="360"/>
       </w:pPr>
     </w:lvl>
-    <w:lvl w:ilvl="4" w:tplc="08070019" w:tentative="1">
+    <w:lvl w:ilvl="4" w:tplc="08070019">
       <w:start w:val="1"/>
       <w:numFmt w:val="lowerLetter"/>
       <w:lvlText w:val="%5."/>
@@ -1354,7 +884,7 @@
         <w:ind w:left="3600" w:hanging="360"/>
       </w:pPr>
     </w:lvl>
-    <w:lvl w:ilvl="5" w:tplc="0807001B" w:tentative="1">
+    <w:lvl w:ilvl="5" w:tplc="0807001B">
       <w:start w:val="1"/>
       <w:numFmt w:val="lowerRoman"/>
       <w:lvlText w:val="%6."/>
@@ -1363,7 +893,7 @@
         <w:ind w:left="4320" w:hanging="180"/>
       </w:pPr>
     </w:lvl>
-    <w:lvl w:ilvl="6" w:tplc="0807000F" w:tentative="1">
+    <w:lvl w:ilvl="6" w:tplc="0807000F">
       <w:start w:val="1"/>
       <w:numFmt w:val="decimal"/>
       <w:lvlText w:val="%7."/>
@@ -1372,7 +902,7 @@
         <w:ind w:left="5040" w:hanging="360"/>
       </w:pPr>
     </w:lvl>
-    <w:lvl w:ilvl="7" w:tplc="08070019" w:tentative="1">
+    <w:lvl w:ilvl="7" w:tplc="08070019">
       <w:start w:val="1"/>
       <w:numFmt w:val="lowerLetter"/>
       <w:lvlText w:val="%8."/>
@@ -1381,7 +911,7 @@
         <w:ind w:left="5760" w:hanging="360"/>
       </w:pPr>
     </w:lvl>
-    <w:lvl w:ilvl="8" w:tplc="0807001B" w:tentative="1">
+    <w:lvl w:ilvl="8" w:tplc="0807001B">
       <w:start w:val="1"/>
       <w:numFmt w:val="lowerRoman"/>
       <w:lvlText w:val="%9."/>
@@ -1408,45 +938,41 @@
   <w:docDefaults>
     <w:rPrDefault>
       <w:rPr>
-        <w:rFonts w:asciiTheme="minorHAnsi" w:eastAsiaTheme="minorHAnsi" w:hAnsiTheme="minorHAnsi" w:cstheme="minorBidi"/>
+        <w:rFonts w:ascii="Calibri" w:eastAsia="Calibri" w:hAnsi="Calibri" w:cs="Times New Roman"/>
         <w:sz w:val="22"/>
         <w:szCs w:val="22"/>
-        <w:lang w:val="de-CH" w:eastAsia="en-US" w:bidi="ar-SA"/>
+        <w:lang w:val="en-US" w:eastAsia="en-US" w:bidi="ar-SA"/>
       </w:rPr>
     </w:rPrDefault>
-    <w:pPrDefault>
-      <w:pPr>
-        <w:spacing w:after="160" w:line="259" w:lineRule="auto"/>
-      </w:pPr>
-    </w:pPrDefault>
+    <w:pPrDefault/>
   </w:docDefaults>
   <w:latentStyles w:defLockedState="0" w:defUIPriority="99" w:defSemiHidden="1" w:defUnhideWhenUsed="1" w:defQFormat="0" w:count="267">
-    <w:lsdException w:name="Normal" w:semiHidden="0" w:uiPriority="0" w:unhideWhenUsed="0" w:qFormat="1"/>
-    <w:lsdException w:name="heading 1" w:semiHidden="0" w:uiPriority="9" w:unhideWhenUsed="0" w:qFormat="1"/>
-    <w:lsdException w:name="heading 2" w:uiPriority="9" w:qFormat="1"/>
-    <w:lsdException w:name="heading 3" w:uiPriority="9" w:qFormat="1"/>
-    <w:lsdException w:name="heading 4" w:uiPriority="9" w:qFormat="1"/>
-    <w:lsdException w:name="heading 5" w:uiPriority="9" w:qFormat="1"/>
-    <w:lsdException w:name="heading 6" w:uiPriority="9" w:qFormat="1"/>
-    <w:lsdException w:name="heading 7" w:uiPriority="9" w:qFormat="1"/>
-    <w:lsdException w:name="heading 8" w:uiPriority="9" w:qFormat="1"/>
-    <w:lsdException w:name="heading 9" w:uiPriority="9" w:qFormat="1"/>
-    <w:lsdException w:name="toc 1" w:uiPriority="39"/>
-    <w:lsdException w:name="toc 2" w:uiPriority="39"/>
-    <w:lsdException w:name="toc 3" w:uiPriority="39"/>
-    <w:lsdException w:name="toc 4" w:uiPriority="39"/>
-    <w:lsdException w:name="toc 5" w:uiPriority="39"/>
-    <w:lsdException w:name="toc 6" w:uiPriority="39"/>
-    <w:lsdException w:name="toc 7" w:uiPriority="39"/>
-    <w:lsdException w:name="toc 8" w:uiPriority="39"/>
-    <w:lsdException w:name="toc 9" w:uiPriority="39"/>
-    <w:lsdException w:name="caption" w:uiPriority="35" w:qFormat="1"/>
-    <w:lsdException w:name="Title" w:semiHidden="0" w:uiPriority="10" w:unhideWhenUsed="0" w:qFormat="1"/>
-    <w:lsdException w:name="Default Paragraph Font" w:uiPriority="1"/>
-    <w:lsdException w:name="Subtitle" w:semiHidden="0" w:uiPriority="11" w:unhideWhenUsed="0" w:qFormat="1"/>
-    <w:lsdException w:name="Strong" w:semiHidden="0" w:uiPriority="22" w:unhideWhenUsed="0" w:qFormat="1"/>
-    <w:lsdException w:name="Emphasis" w:semiHidden="0" w:uiPriority="20" w:unhideWhenUsed="0" w:qFormat="1"/>
-    <w:lsdException w:name="Table Grid" w:semiHidden="0" w:uiPriority="39" w:unhideWhenUsed="0"/>
+    <w:lsdException w:name="Normal" w:locked="1" w:semiHidden="0" w:uiPriority="0" w:unhideWhenUsed="0" w:qFormat="1"/>
+    <w:lsdException w:name="heading 1" w:locked="1" w:semiHidden="0" w:uiPriority="0" w:unhideWhenUsed="0" w:qFormat="1"/>
+    <w:lsdException w:name="heading 2" w:locked="1" w:uiPriority="0" w:qFormat="1"/>
+    <w:lsdException w:name="heading 3" w:locked="1" w:uiPriority="0" w:qFormat="1"/>
+    <w:lsdException w:name="heading 4" w:locked="1" w:uiPriority="0" w:qFormat="1"/>
+    <w:lsdException w:name="heading 5" w:locked="1" w:uiPriority="0" w:qFormat="1"/>
+    <w:lsdException w:name="heading 6" w:locked="1" w:uiPriority="0" w:qFormat="1"/>
+    <w:lsdException w:name="heading 7" w:locked="1" w:uiPriority="0" w:qFormat="1"/>
+    <w:lsdException w:name="heading 8" w:locked="1" w:uiPriority="0" w:qFormat="1"/>
+    <w:lsdException w:name="heading 9" w:locked="1" w:uiPriority="0" w:qFormat="1"/>
+    <w:lsdException w:name="toc 1" w:locked="1" w:semiHidden="0" w:uiPriority="0" w:unhideWhenUsed="0"/>
+    <w:lsdException w:name="toc 2" w:locked="1" w:semiHidden="0" w:uiPriority="0" w:unhideWhenUsed="0"/>
+    <w:lsdException w:name="toc 3" w:locked="1" w:semiHidden="0" w:uiPriority="0" w:unhideWhenUsed="0"/>
+    <w:lsdException w:name="toc 4" w:locked="1" w:semiHidden="0" w:uiPriority="0" w:unhideWhenUsed="0"/>
+    <w:lsdException w:name="toc 5" w:locked="1" w:semiHidden="0" w:uiPriority="0" w:unhideWhenUsed="0"/>
+    <w:lsdException w:name="toc 6" w:locked="1" w:semiHidden="0" w:uiPriority="0" w:unhideWhenUsed="0"/>
+    <w:lsdException w:name="toc 7" w:locked="1" w:semiHidden="0" w:uiPriority="0" w:unhideWhenUsed="0"/>
+    <w:lsdException w:name="toc 8" w:locked="1" w:semiHidden="0" w:uiPriority="0" w:unhideWhenUsed="0"/>
+    <w:lsdException w:name="toc 9" w:locked="1" w:semiHidden="0" w:uiPriority="0" w:unhideWhenUsed="0"/>
+    <w:lsdException w:name="caption" w:locked="1" w:uiPriority="0" w:qFormat="1"/>
+    <w:lsdException w:name="Title" w:locked="1" w:semiHidden="0" w:uiPriority="0" w:unhideWhenUsed="0" w:qFormat="1"/>
+    <w:lsdException w:name="Default Paragraph Font" w:locked="1" w:semiHidden="0" w:uiPriority="0" w:unhideWhenUsed="0"/>
+    <w:lsdException w:name="Subtitle" w:locked="1" w:semiHidden="0" w:uiPriority="0" w:unhideWhenUsed="0" w:qFormat="1"/>
+    <w:lsdException w:name="Strong" w:locked="1" w:semiHidden="0" w:uiPriority="0" w:unhideWhenUsed="0" w:qFormat="1"/>
+    <w:lsdException w:name="Emphasis" w:locked="1" w:semiHidden="0" w:uiPriority="0" w:unhideWhenUsed="0" w:qFormat="1"/>
+    <w:lsdException w:name="Table Grid" w:locked="1" w:semiHidden="0" w:uiPriority="0" w:unhideWhenUsed="0"/>
     <w:lsdException w:name="Placeholder Text" w:unhideWhenUsed="0"/>
     <w:lsdException w:name="No Spacing" w:semiHidden="0" w:uiPriority="1" w:unhideWhenUsed="0" w:qFormat="1"/>
     <w:lsdException w:name="Light Shading" w:semiHidden="0" w:uiPriority="60" w:unhideWhenUsed="0"/>
@@ -1563,12 +1089,18 @@
     <w:name w:val="Normal"/>
     <w:qFormat/>
     <w:rsid w:val="00587F55"/>
+    <w:pPr>
+      <w:spacing w:after="160" w:line="259" w:lineRule="auto"/>
+    </w:pPr>
+    <w:rPr>
+      <w:rFonts w:cs="Calibri"/>
+      <w:lang w:val="de-CH"/>
+    </w:rPr>
   </w:style>
   <w:style w:type="character" w:default="1" w:styleId="DefaultParagraphFont">
     <w:name w:val="Default Paragraph Font"/>
-    <w:uiPriority w:val="1"/>
+    <w:uiPriority w:val="99"/>
     <w:semiHidden/>
-    <w:unhideWhenUsed/>
   </w:style>
   <w:style w:type="table" w:default="1" w:styleId="TableNormal">
     <w:name w:val="Normal Table"/>
@@ -1595,12 +1127,11 @@
   <w:style w:type="paragraph" w:styleId="ListParagraph">
     <w:name w:val="List Paragraph"/>
     <w:basedOn w:val="Normal"/>
-    <w:uiPriority w:val="34"/>
+    <w:uiPriority w:val="99"/>
     <w:qFormat/>
     <w:rsid w:val="00021833"/>
     <w:pPr>
       <w:ind w:left="720"/>
-      <w:contextualSpacing/>
     </w:pPr>
   </w:style>
   <w:style w:type="paragraph" w:styleId="Header">
@@ -1608,7 +1139,6 @@
     <w:basedOn w:val="Normal"/>
     <w:link w:val="HeaderChar"/>
     <w:uiPriority w:val="99"/>
-    <w:unhideWhenUsed/>
     <w:rsid w:val="00CC016A"/>
     <w:pPr>
       <w:tabs>
@@ -1623,6 +1153,7 @@
     <w:basedOn w:val="DefaultParagraphFont"/>
     <w:link w:val="Header"/>
     <w:uiPriority w:val="99"/>
+    <w:locked/>
     <w:rsid w:val="00CC016A"/>
   </w:style>
   <w:style w:type="paragraph" w:styleId="Footer">
@@ -1630,7 +1161,6 @@
     <w:basedOn w:val="Normal"/>
     <w:link w:val="FooterChar"/>
     <w:uiPriority w:val="99"/>
-    <w:unhideWhenUsed/>
     <w:rsid w:val="00CC016A"/>
     <w:pPr>
       <w:tabs>
@@ -1645,6 +1175,7 @@
     <w:basedOn w:val="DefaultParagraphFont"/>
     <w:link w:val="Footer"/>
     <w:uiPriority w:val="99"/>
+    <w:locked/>
     <w:rsid w:val="00CC016A"/>
   </w:style>
   <w:style w:type="paragraph" w:styleId="BalloonText">
@@ -1653,7 +1184,6 @@
     <w:link w:val="BalloonTextChar"/>
     <w:uiPriority w:val="99"/>
     <w:semiHidden/>
-    <w:unhideWhenUsed/>
     <w:rsid w:val="00125548"/>
     <w:pPr>
       <w:spacing w:after="0" w:line="240" w:lineRule="auto"/>
@@ -1670,6 +1200,7 @@
     <w:link w:val="BalloonText"/>
     <w:uiPriority w:val="99"/>
     <w:semiHidden/>
+    <w:locked/>
     <w:rsid w:val="00125548"/>
     <w:rPr>
       <w:rFonts w:ascii="Segoe UI" w:hAnsi="Segoe UI" w:cs="Segoe UI"/>
@@ -1681,7 +1212,7 @@
 </file>
 
 <file path=word/theme/theme1.xml><?xml version="1.0" encoding="utf-8"?>
-<a:theme xmlns:a="http://schemas.openxmlformats.org/drawingml/2006/main" name="Office">
+<a:theme xmlns:a="http://schemas.openxmlformats.org/drawingml/2006/main" name="Office Theme">
   <a:themeElements>
     <a:clrScheme name="Office">
       <a:dk1>
@@ -1691,44 +1222,44 @@
         <a:sysClr val="window" lastClr="FFFFFF"/>
       </a:lt1>
       <a:dk2>
-        <a:srgbClr val="44546A"/>
+        <a:srgbClr val="1F497D"/>
       </a:dk2>
       <a:lt2>
-        <a:srgbClr val="E7E6E6"/>
+        <a:srgbClr val="EEECE1"/>
       </a:lt2>
       <a:accent1>
-        <a:srgbClr val="5B9BD5"/>
+        <a:srgbClr val="4F81BD"/>
       </a:accent1>
       <a:accent2>
-        <a:srgbClr val="ED7D31"/>
+        <a:srgbClr val="C0504D"/>
       </a:accent2>
       <a:accent3>
-        <a:srgbClr val="A5A5A5"/>
+        <a:srgbClr val="9BBB59"/>
       </a:accent3>
       <a:accent4>
-        <a:srgbClr val="FFC000"/>
+        <a:srgbClr val="8064A2"/>
       </a:accent4>
       <a:accent5>
-        <a:srgbClr val="4472C4"/>
+        <a:srgbClr val="4BACC6"/>
       </a:accent5>
       <a:accent6>
-        <a:srgbClr val="70AD47"/>
+        <a:srgbClr val="F79646"/>
       </a:accent6>
       <a:hlink>
-        <a:srgbClr val="0563C1"/>
+        <a:srgbClr val="0000FF"/>
       </a:hlink>
       <a:folHlink>
-        <a:srgbClr val="954F72"/>
+        <a:srgbClr val="800080"/>
       </a:folHlink>
     </a:clrScheme>
     <a:fontScheme name="Office">
       <a:majorFont>
-        <a:latin typeface="Calibri Light"/>
+        <a:latin typeface="Cambria"/>
         <a:ea typeface=""/>
         <a:cs typeface=""/>
-        <a:font script="Jpan" typeface="游ゴシック Light"/>
+        <a:font script="Jpan" typeface="ＭＳ ゴシック"/>
         <a:font script="Hang" typeface="맑은 고딕"/>
-        <a:font script="Hans" typeface="等线 Light"/>
+        <a:font script="Hans" typeface="宋体"/>
         <a:font script="Hant" typeface="新細明體"/>
         <a:font script="Arab" typeface="Times New Roman"/>
         <a:font script="Hebr" typeface="Times New Roman"/>
@@ -1755,32 +1286,14 @@
         <a:font script="Mong" typeface="Mongolian Baiti"/>
         <a:font script="Viet" typeface="Times New Roman"/>
         <a:font script="Uigh" typeface="Microsoft Uighur"/>
-        <a:font script="Geor" typeface="Sylfaen"/>
-        <a:font script="Armn" typeface="Arial"/>
-        <a:font script="Bugi" typeface="Leelawadee UI"/>
-        <a:font script="Bopo" typeface="Microsoft JhengHei"/>
-        <a:font script="Java" typeface="Javanese Text"/>
-        <a:font script="Lisu" typeface="Segoe UI"/>
-        <a:font script="Mymr" typeface="Myanmar Text"/>
-        <a:font script="Nkoo" typeface="Ebrima"/>
-        <a:font script="Olck" typeface="Nirmala UI"/>
-        <a:font script="Osma" typeface="Ebrima"/>
-        <a:font script="Phag" typeface="Phagspa"/>
-        <a:font script="Syrn" typeface="Estrangelo Edessa"/>
-        <a:font script="Syrj" typeface="Estrangelo Edessa"/>
-        <a:font script="Syre" typeface="Estrangelo Edessa"/>
-        <a:font script="Sora" typeface="Nirmala UI"/>
-        <a:font script="Tale" typeface="Microsoft Tai Le"/>
-        <a:font script="Talu" typeface="Microsoft New Tai Lue"/>
-        <a:font script="Tfng" typeface="Ebrima"/>
       </a:majorFont>
       <a:minorFont>
         <a:latin typeface="Calibri"/>
         <a:ea typeface=""/>
         <a:cs typeface=""/>
-        <a:font script="Jpan" typeface="游明朝"/>
+        <a:font script="Jpan" typeface="ＭＳ 明朝"/>
         <a:font script="Hang" typeface="맑은 고딕"/>
-        <a:font script="Hans" typeface="等线"/>
+        <a:font script="Hans" typeface="宋体"/>
         <a:font script="Hant" typeface="新細明體"/>
         <a:font script="Arab" typeface="Arial"/>
         <a:font script="Hebr" typeface="Arial"/>
@@ -1807,24 +1320,6 @@
         <a:font script="Mong" typeface="Mongolian Baiti"/>
         <a:font script="Viet" typeface="Arial"/>
         <a:font script="Uigh" typeface="Microsoft Uighur"/>
-        <a:font script="Geor" typeface="Sylfaen"/>
-        <a:font script="Armn" typeface="Arial"/>
-        <a:font script="Bugi" typeface="Leelawadee UI"/>
-        <a:font script="Bopo" typeface="Microsoft JhengHei"/>
-        <a:font script="Java" typeface="Javanese Text"/>
-        <a:font script="Lisu" typeface="Segoe UI"/>
-        <a:font script="Mymr" typeface="Myanmar Text"/>
-        <a:font script="Nkoo" typeface="Ebrima"/>
-        <a:font script="Olck" typeface="Nirmala UI"/>
-        <a:font script="Osma" typeface="Ebrima"/>
-        <a:font script="Phag" typeface="Phagspa"/>
-        <a:font script="Syrn" typeface="Estrangelo Edessa"/>
-        <a:font script="Syrj" typeface="Estrangelo Edessa"/>
-        <a:font script="Syre" typeface="Estrangelo Edessa"/>
-        <a:font script="Sora" typeface="Nirmala UI"/>
-        <a:font script="Tale" typeface="Microsoft Tai Le"/>
-        <a:font script="Talu" typeface="Microsoft New Tai Lue"/>
-        <a:font script="Tfng" typeface="Ebrima"/>
       </a:minorFont>
     </a:fontScheme>
     <a:fmtScheme name="Office">
@@ -1836,141 +1331,165 @@
           <a:gsLst>
             <a:gs pos="0">
               <a:schemeClr val="phClr">
-                <a:lumMod val="110000"/>
-                <a:satMod val="105000"/>
-                <a:tint val="67000"/>
+                <a:tint val="50000"/>
+                <a:satMod val="300000"/>
               </a:schemeClr>
             </a:gs>
-            <a:gs pos="50000">
+            <a:gs pos="35000">
               <a:schemeClr val="phClr">
-                <a:lumMod val="105000"/>
-                <a:satMod val="103000"/>
-                <a:tint val="73000"/>
+                <a:tint val="37000"/>
+                <a:satMod val="300000"/>
               </a:schemeClr>
             </a:gs>
             <a:gs pos="100000">
               <a:schemeClr val="phClr">
-                <a:lumMod val="105000"/>
-                <a:satMod val="109000"/>
-                <a:tint val="81000"/>
+                <a:tint val="15000"/>
+                <a:satMod val="350000"/>
               </a:schemeClr>
             </a:gs>
           </a:gsLst>
-          <a:lin ang="5400000" scaled="0"/>
+          <a:lin ang="16200000" scaled="1"/>
         </a:gradFill>
         <a:gradFill rotWithShape="1">
           <a:gsLst>
             <a:gs pos="0">
               <a:schemeClr val="phClr">
-                <a:satMod val="103000"/>
-                <a:lumMod val="102000"/>
-                <a:tint val="94000"/>
+                <a:shade val="51000"/>
+                <a:satMod val="130000"/>
               </a:schemeClr>
             </a:gs>
-            <a:gs pos="50000">
+            <a:gs pos="80000">
               <a:schemeClr val="phClr">
-                <a:satMod val="110000"/>
-                <a:lumMod val="100000"/>
-                <a:shade val="100000"/>
+                <a:shade val="93000"/>
+                <a:satMod val="130000"/>
               </a:schemeClr>
             </a:gs>
             <a:gs pos="100000">
               <a:schemeClr val="phClr">
-                <a:lumMod val="99000"/>
-                <a:satMod val="120000"/>
-                <a:shade val="78000"/>
+                <a:shade val="94000"/>
+                <a:satMod val="135000"/>
               </a:schemeClr>
             </a:gs>
           </a:gsLst>
-          <a:lin ang="5400000" scaled="0"/>
+          <a:lin ang="16200000" scaled="0"/>
         </a:gradFill>
       </a:fillStyleLst>
       <a:lnStyleLst>
-        <a:ln w="6350" cap="flat" cmpd="sng" algn="ctr">
+        <a:ln w="9525" cap="flat" cmpd="sng" algn="ctr">
+          <a:solidFill>
+            <a:schemeClr val="phClr">
+              <a:shade val="95000"/>
+              <a:satMod val="105000"/>
+            </a:schemeClr>
+          </a:solidFill>
+          <a:prstDash val="solid"/>
+        </a:ln>
+        <a:ln w="25400" cap="flat" cmpd="sng" algn="ctr">
           <a:solidFill>
             <a:schemeClr val="phClr"/>
           </a:solidFill>
           <a:prstDash val="solid"/>
-          <a:miter lim="800000"/>
         </a:ln>
-        <a:ln w="12700" cap="flat" cmpd="sng" algn="ctr">
+        <a:ln w="38100" cap="flat" cmpd="sng" algn="ctr">
           <a:solidFill>
             <a:schemeClr val="phClr"/>
           </a:solidFill>
           <a:prstDash val="solid"/>
-          <a:miter lim="800000"/>
-        </a:ln>
-        <a:ln w="19050" cap="flat" cmpd="sng" algn="ctr">
-          <a:solidFill>
-            <a:schemeClr val="phClr"/>
-          </a:solidFill>
-          <a:prstDash val="solid"/>
-          <a:miter lim="800000"/>
         </a:ln>
       </a:lnStyleLst>
       <a:effectStyleLst>
         <a:effectStyle>
-          <a:effectLst/>
-        </a:effectStyle>
-        <a:effectStyle>
-          <a:effectLst/>
+          <a:effectLst>
+            <a:outerShdw blurRad="40000" dist="20000" dir="5400000" rotWithShape="0">
+              <a:srgbClr val="000000">
+                <a:alpha val="38000"/>
+              </a:srgbClr>
+            </a:outerShdw>
+          </a:effectLst>
         </a:effectStyle>
         <a:effectStyle>
           <a:effectLst>
-            <a:outerShdw blurRad="57150" dist="19050" dir="5400000" algn="ctr" rotWithShape="0">
+            <a:outerShdw blurRad="40000" dist="23000" dir="5400000" rotWithShape="0">
               <a:srgbClr val="000000">
-                <a:alpha val="63000"/>
+                <a:alpha val="35000"/>
               </a:srgbClr>
             </a:outerShdw>
           </a:effectLst>
+        </a:effectStyle>
+        <a:effectStyle>
+          <a:effectLst>
+            <a:outerShdw blurRad="40000" dist="23000" dir="5400000" rotWithShape="0">
+              <a:srgbClr val="000000">
+                <a:alpha val="35000"/>
+              </a:srgbClr>
+            </a:outerShdw>
+          </a:effectLst>
+          <a:scene3d>
+            <a:camera prst="orthographicFront">
+              <a:rot lat="0" lon="0" rev="0"/>
+            </a:camera>
+            <a:lightRig rig="threePt" dir="t">
+              <a:rot lat="0" lon="0" rev="1200000"/>
+            </a:lightRig>
+          </a:scene3d>
+          <a:sp3d>
+            <a:bevelT w="63500" h="25400"/>
+          </a:sp3d>
         </a:effectStyle>
       </a:effectStyleLst>
       <a:bgFillStyleLst>
         <a:solidFill>
           <a:schemeClr val="phClr"/>
         </a:solidFill>
-        <a:solidFill>
-          <a:schemeClr val="phClr">
-            <a:tint val="95000"/>
-            <a:satMod val="170000"/>
-          </a:schemeClr>
-        </a:solidFill>
         <a:gradFill rotWithShape="1">
           <a:gsLst>
             <a:gs pos="0">
               <a:schemeClr val="phClr">
-                <a:tint val="93000"/>
-                <a:satMod val="150000"/>
-                <a:shade val="98000"/>
-                <a:lumMod val="102000"/>
+                <a:tint val="40000"/>
+                <a:satMod val="350000"/>
               </a:schemeClr>
             </a:gs>
-            <a:gs pos="50000">
+            <a:gs pos="40000">
               <a:schemeClr val="phClr">
-                <a:tint val="98000"/>
-                <a:satMod val="130000"/>
-                <a:shade val="90000"/>
-                <a:lumMod val="103000"/>
+                <a:tint val="45000"/>
+                <a:shade val="99000"/>
+                <a:satMod val="350000"/>
               </a:schemeClr>
             </a:gs>
             <a:gs pos="100000">
               <a:schemeClr val="phClr">
-                <a:shade val="63000"/>
-                <a:satMod val="120000"/>
+                <a:shade val="20000"/>
+                <a:satMod val="255000"/>
               </a:schemeClr>
             </a:gs>
           </a:gsLst>
-          <a:lin ang="5400000" scaled="0"/>
+          <a:path path="circle">
+            <a:fillToRect l="50000" t="-80000" r="50000" b="180000"/>
+          </a:path>
+        </a:gradFill>
+        <a:gradFill rotWithShape="1">
+          <a:gsLst>
+            <a:gs pos="0">
+              <a:schemeClr val="phClr">
+                <a:tint val="80000"/>
+                <a:satMod val="300000"/>
+              </a:schemeClr>
+            </a:gs>
+            <a:gs pos="100000">
+              <a:schemeClr val="phClr">
+                <a:shade val="30000"/>
+                <a:satMod val="200000"/>
+              </a:schemeClr>
+            </a:gs>
+          </a:gsLst>
+          <a:path path="circle">
+            <a:fillToRect l="50000" t="50000" r="50000" b="50000"/>
+          </a:path>
         </a:gradFill>
       </a:bgFillStyleLst>
     </a:fmtScheme>
   </a:themeElements>
   <a:objectDefaults/>
   <a:extraClrSchemeLst/>
-  <a:extLst>
-    <a:ext uri="{05A4C25C-085E-4340-85A3-A5531E510DB2}">
-      <thm15:themeFamily xmlns:thm15="http://schemas.microsoft.com/office/thememl/2012/main" xmlns="" name="Office Theme" id="{62F939B6-93AF-4DB8-9C6B-D6C7DFDC589F}" vid="{4A3C46E8-61CC-4603-A589-7422A47A8E4A}"/>
-    </a:ext>
-  </a:extLst>
 </a:theme>
 </file>
</xml_diff>